<commit_message>
Fix typos and improve clarity in Review_1 documentation
</commit_message>
<xml_diff>
--- a/documentation/Review_1.docx
+++ b/documentation/Review_1.docx
@@ -437,6 +437,7 @@
         <w:rPr>
           <w:rFonts w:ascii="Times New Roman" w:hAnsi="Times New Roman" w:cs="Times New Roman"/>
           <w:b/>
+          <w:noProof/>
           <w:sz w:val="24"/>
           <w:szCs w:val="24"/>
         </w:rPr>
@@ -2129,26 +2130,6 @@
           <w:sz w:val="24"/>
           <w:szCs w:val="24"/>
         </w:rPr>
-        <w:t xml:space="preserve"> (minimum 15 papers</w:t>
-      </w:r>
-      <w:r>
-        <w:rPr>
-          <w:rFonts w:ascii="Times New Roman" w:hAnsi="Times New Roman" w:cs="Times New Roman"/>
-          <w:b/>
-          <w:bCs/>
-          <w:sz w:val="24"/>
-          <w:szCs w:val="24"/>
-        </w:rPr>
-        <w:t>)</w:t>
-      </w:r>
-      <w:r>
-        <w:rPr>
-          <w:rFonts w:ascii="Times New Roman" w:hAnsi="Times New Roman" w:cs="Times New Roman"/>
-          <w:b/>
-          <w:bCs/>
-          <w:sz w:val="24"/>
-          <w:szCs w:val="24"/>
-        </w:rPr>
         <w:t xml:space="preserve"> </w:t>
       </w:r>
     </w:p>
@@ -4069,6 +4050,30 @@
     </w:p>
     <w:p>
       <w:pPr>
+        <w:widowControl/>
+        <w:autoSpaceDE/>
+        <w:autoSpaceDN/>
+        <w:rPr>
+          <w:rFonts w:ascii="Times New Roman" w:hAnsi="Times New Roman" w:cs="Times New Roman"/>
+          <w:b/>
+          <w:bCs/>
+          <w:sz w:val="24"/>
+          <w:szCs w:val="24"/>
+        </w:rPr>
+      </w:pPr>
+      <w:r>
+        <w:rPr>
+          <w:rFonts w:ascii="Times New Roman" w:hAnsi="Times New Roman" w:cs="Times New Roman"/>
+          <w:b/>
+          <w:bCs/>
+          <w:sz w:val="24"/>
+          <w:szCs w:val="24"/>
+        </w:rPr>
+        <w:br w:type="page"/>
+      </w:r>
+    </w:p>
+    <w:p>
+      <w:pPr>
         <w:spacing w:before="240" w:after="240" w:line="360" w:lineRule="auto"/>
         <w:ind w:left="360"/>
         <w:jc w:val="both"/>
@@ -4088,6 +4093,7 @@
           <w:sz w:val="24"/>
           <w:szCs w:val="24"/>
         </w:rPr>
+        <w:lastRenderedPageBreak/>
         <w:t>[</w:t>
       </w:r>
       <w:r>
@@ -4118,7 +4124,27 @@
           <w:sz w:val="24"/>
           <w:szCs w:val="24"/>
         </w:rPr>
-        <w:t>METHEDOLOGY:</w:t>
+        <w:t>METH</w:t>
+      </w:r>
+      <w:r>
+        <w:rPr>
+          <w:rFonts w:ascii="Times New Roman" w:hAnsi="Times New Roman" w:cs="Times New Roman"/>
+          <w:b/>
+          <w:bCs/>
+          <w:sz w:val="24"/>
+          <w:szCs w:val="24"/>
+        </w:rPr>
+        <w:t>O</w:t>
+      </w:r>
+      <w:r>
+        <w:rPr>
+          <w:rFonts w:ascii="Times New Roman" w:hAnsi="Times New Roman" w:cs="Times New Roman"/>
+          <w:b/>
+          <w:bCs/>
+          <w:sz w:val="24"/>
+          <w:szCs w:val="24"/>
+        </w:rPr>
+        <w:t>DOLOGY:</w:t>
       </w:r>
     </w:p>
     <w:p>
@@ -4133,7 +4159,6 @@
         <w:rPr>
           <w:rFonts w:ascii="Times New Roman" w:hAnsi="Times New Roman" w:cs="Times New Roman"/>
         </w:rPr>
-        <w:lastRenderedPageBreak/>
         <w:t>The methodology for creating PhilanthroBot follows a structured, phased approach, moving from data preparation to agent development, integration, and finally, rigorous evaluation.</w:t>
       </w:r>
     </w:p>
@@ -5750,15 +5775,6 @@
         </w:rPr>
         <w:t xml:space="preserve">To enable a truly personalized and guided experience, the agent is orchestrated using </w:t>
       </w:r>
-    </w:p>
-    <w:p>
-      <w:pPr>
-        <w:spacing w:after="160" w:line="259" w:lineRule="auto"/>
-        <w:jc w:val="both"/>
-        <w:rPr>
-          <w:rFonts w:ascii="Times New Roman" w:hAnsi="Times New Roman" w:cs="Times New Roman"/>
-        </w:rPr>
-      </w:pPr>
       <w:r>
         <w:rPr>
           <w:rFonts w:ascii="Times New Roman" w:hAnsi="Times New Roman" w:cs="Times New Roman"/>
@@ -5914,7 +5930,15 @@
           <w:b/>
           <w:bCs/>
         </w:rPr>
-        <w:t>Phase 4</w:t>
+        <w:t>Phase</w:t>
+      </w:r>
+      <w:r>
+        <w:rPr>
+          <w:rFonts w:ascii="Times New Roman" w:hAnsi="Times New Roman" w:cs="Times New Roman"/>
+          <w:b/>
+          <w:bCs/>
+        </w:rPr>
+        <w:t xml:space="preserve"> 3</w:t>
       </w:r>
       <w:r>
         <w:rPr>
@@ -6001,7 +6025,7 @@
           <w:szCs w:val="24"/>
           <w:lang w:val="en-IN"/>
         </w:rPr>
-        <w:t xml:space="preserve"> (minimum 15 papers)</w:t>
+        <w:t xml:space="preserve"> </w:t>
       </w:r>
     </w:p>
     <w:p>
@@ -6013,6 +6037,387 @@
           <w:szCs w:val="24"/>
         </w:rPr>
       </w:pPr>
+    </w:p>
+    <w:p>
+      <w:pPr>
+        <w:widowControl/>
+        <w:numPr>
+          <w:ilvl w:val="0"/>
+          <w:numId w:val="18"/>
+        </w:numPr>
+        <w:autoSpaceDE/>
+        <w:autoSpaceDN/>
+        <w:rPr>
+          <w:rFonts w:eastAsia="SimSun"/>
+          <w:lang w:val="en-IN"/>
+        </w:rPr>
+      </w:pPr>
+      <w:r>
+        <w:rPr>
+          <w:rFonts w:eastAsia="SimSun"/>
+          <w:lang w:val="en-IN"/>
+        </w:rPr>
+        <w:t xml:space="preserve">Burger, R., &amp; Owens, T. (2010). Promoting Transparency in the NGO Sector: Examining the Availability and Reliability of Self-Reported Data. </w:t>
+      </w:r>
+      <w:r>
+        <w:rPr>
+          <w:rFonts w:eastAsia="SimSun"/>
+          <w:i/>
+          <w:iCs/>
+          <w:lang w:val="en-IN"/>
+        </w:rPr>
+        <w:t>World Development, 38</w:t>
+      </w:r>
+      <w:r>
+        <w:rPr>
+          <w:rFonts w:eastAsia="SimSun"/>
+          <w:lang w:val="en-IN"/>
+        </w:rPr>
+        <w:t xml:space="preserve">(9), 1263-1277.   </w:t>
+      </w:r>
+    </w:p>
+    <w:p>
+      <w:pPr>
+        <w:widowControl/>
+        <w:numPr>
+          <w:ilvl w:val="0"/>
+          <w:numId w:val="18"/>
+        </w:numPr>
+        <w:autoSpaceDE/>
+        <w:autoSpaceDN/>
+        <w:rPr>
+          <w:rFonts w:eastAsia="SimSun"/>
+          <w:lang w:val="en-IN"/>
+        </w:rPr>
+      </w:pPr>
+      <w:r>
+        <w:rPr>
+          <w:rFonts w:eastAsia="SimSun"/>
+          <w:lang w:val="en-IN"/>
+        </w:rPr>
+        <w:t xml:space="preserve">Cordery, C. J., Goncharenko, G., &amp; Polzer, T. (2023). NGOs' performance, governance, and accountability in the era of digital transformation. </w:t>
+      </w:r>
+      <w:r>
+        <w:rPr>
+          <w:rFonts w:eastAsia="SimSun"/>
+          <w:i/>
+          <w:iCs/>
+          <w:lang w:val="en-IN"/>
+        </w:rPr>
+        <w:t>Financial Accountability &amp; Management</w:t>
+      </w:r>
+      <w:r>
+        <w:rPr>
+          <w:rFonts w:eastAsia="SimSun"/>
+          <w:lang w:val="en-IN"/>
+        </w:rPr>
+        <w:t xml:space="preserve">.   </w:t>
+      </w:r>
+    </w:p>
+    <w:p>
+      <w:pPr>
+        <w:widowControl/>
+        <w:numPr>
+          <w:ilvl w:val="0"/>
+          <w:numId w:val="18"/>
+        </w:numPr>
+        <w:autoSpaceDE/>
+        <w:autoSpaceDN/>
+        <w:rPr>
+          <w:rFonts w:eastAsia="SimSun"/>
+          <w:lang w:val="en-IN"/>
+        </w:rPr>
+      </w:pPr>
+      <w:r>
+        <w:rPr>
+          <w:rFonts w:eastAsia="SimSun"/>
+          <w:lang w:val="en-IN"/>
+        </w:rPr>
+        <w:t xml:space="preserve">Ebrahim, A. (2003). Accountability In Practice: Mechanisms for NGOs. </w:t>
+      </w:r>
+      <w:r>
+        <w:rPr>
+          <w:rFonts w:eastAsia="SimSun"/>
+          <w:i/>
+          <w:iCs/>
+          <w:lang w:val="en-IN"/>
+        </w:rPr>
+        <w:t>World Development, 31</w:t>
+      </w:r>
+      <w:r>
+        <w:rPr>
+          <w:rFonts w:eastAsia="SimSun"/>
+          <w:lang w:val="en-IN"/>
+        </w:rPr>
+        <w:t xml:space="preserve">(5), 813-829.   </w:t>
+      </w:r>
+    </w:p>
+    <w:p>
+      <w:pPr>
+        <w:widowControl/>
+        <w:numPr>
+          <w:ilvl w:val="0"/>
+          <w:numId w:val="18"/>
+        </w:numPr>
+        <w:autoSpaceDE/>
+        <w:autoSpaceDN/>
+        <w:rPr>
+          <w:rFonts w:eastAsia="SimSun"/>
+          <w:lang w:val="en-IN"/>
+        </w:rPr>
+      </w:pPr>
+      <w:r>
+        <w:rPr>
+          <w:rFonts w:eastAsia="SimSun"/>
+          <w:lang w:val="en-IN"/>
+        </w:rPr>
+        <w:t xml:space="preserve">Heßler, P. O., Pfeiffer, J., &amp; Unfried, M. (2023). Conversational Agent with Voice: How Social Presence Influence the User Behavior in Microlending Decisions. </w:t>
+      </w:r>
+      <w:r>
+        <w:rPr>
+          <w:rFonts w:eastAsia="SimSun"/>
+          <w:i/>
+          <w:iCs/>
+          <w:lang w:val="en-IN"/>
+        </w:rPr>
+        <w:t>ECIS 2023 Research Papers</w:t>
+      </w:r>
+      <w:r>
+        <w:rPr>
+          <w:rFonts w:eastAsia="SimSun"/>
+          <w:lang w:val="en-IN"/>
+        </w:rPr>
+        <w:t xml:space="preserve">.   </w:t>
+      </w:r>
+    </w:p>
+    <w:p>
+      <w:pPr>
+        <w:widowControl/>
+        <w:numPr>
+          <w:ilvl w:val="0"/>
+          <w:numId w:val="18"/>
+        </w:numPr>
+        <w:autoSpaceDE/>
+        <w:autoSpaceDN/>
+        <w:rPr>
+          <w:rFonts w:eastAsia="SimSun"/>
+          <w:lang w:val="en-IN"/>
+        </w:rPr>
+      </w:pPr>
+      <w:r>
+        <w:rPr>
+          <w:rFonts w:eastAsia="SimSun"/>
+          <w:lang w:val="en-IN"/>
+        </w:rPr>
+        <w:t xml:space="preserve">Kasilingam, D. (2024). Chatbot dynamics: trust, social presence and customer satisfaction in AI-driven services. </w:t>
+      </w:r>
+      <w:r>
+        <w:rPr>
+          <w:rFonts w:eastAsia="SimSun"/>
+          <w:i/>
+          <w:iCs/>
+          <w:lang w:val="en-IN"/>
+        </w:rPr>
+        <w:t>Journal of Information, Communication and Ethics in Society</w:t>
+      </w:r>
+      <w:r>
+        <w:rPr>
+          <w:rFonts w:eastAsia="SimSun"/>
+          <w:lang w:val="en-IN"/>
+        </w:rPr>
+        <w:t xml:space="preserve">.   </w:t>
+      </w:r>
+    </w:p>
+    <w:p>
+      <w:pPr>
+        <w:widowControl/>
+        <w:numPr>
+          <w:ilvl w:val="0"/>
+          <w:numId w:val="18"/>
+        </w:numPr>
+        <w:autoSpaceDE/>
+        <w:autoSpaceDN/>
+        <w:rPr>
+          <w:rFonts w:eastAsia="SimSun"/>
+          <w:lang w:val="en-IN"/>
+        </w:rPr>
+      </w:pPr>
+      <w:r>
+        <w:rPr>
+          <w:rFonts w:eastAsia="SimSun"/>
+          <w:lang w:val="en-IN"/>
+        </w:rPr>
+        <w:t xml:space="preserve">Plater, W. M., &amp; Shaker, G. G. (2024). Artificial Intelligence and Philanthropy: The Cybernetics of Philanthropy from 1974 to 2024. </w:t>
+      </w:r>
+      <w:r>
+        <w:rPr>
+          <w:rFonts w:eastAsia="SimSun"/>
+          <w:i/>
+          <w:iCs/>
+          <w:lang w:val="en-IN"/>
+        </w:rPr>
+        <w:t>Philanthropia: A Humanities Journal on Philanthropy and Civil Society, 1</w:t>
+      </w:r>
+      <w:r>
+        <w:rPr>
+          <w:rFonts w:eastAsia="SimSun"/>
+          <w:lang w:val="en-IN"/>
+        </w:rPr>
+        <w:t xml:space="preserve">(1).   </w:t>
+      </w:r>
+    </w:p>
+    <w:p>
+      <w:pPr>
+        <w:widowControl/>
+        <w:numPr>
+          <w:ilvl w:val="0"/>
+          <w:numId w:val="18"/>
+        </w:numPr>
+        <w:autoSpaceDE/>
+        <w:autoSpaceDN/>
+        <w:rPr>
+          <w:rFonts w:eastAsia="SimSun"/>
+          <w:lang w:val="en-IN"/>
+        </w:rPr>
+      </w:pPr>
+      <w:r>
+        <w:rPr>
+          <w:rFonts w:eastAsia="SimSun"/>
+          <w:lang w:val="en-IN"/>
+        </w:rPr>
+        <w:lastRenderedPageBreak/>
+        <w:t xml:space="preserve">Seeger, A.-M., Pfeiffer, J., &amp; Heinzl, A. (2021). Texting with humanlike conversational agents: Designing for anthropomorphism. </w:t>
+      </w:r>
+      <w:r>
+        <w:rPr>
+          <w:rFonts w:eastAsia="SimSun"/>
+          <w:i/>
+          <w:iCs/>
+          <w:lang w:val="en-IN"/>
+        </w:rPr>
+        <w:t>Journal of The Association for Information Systems, 22</w:t>
+      </w:r>
+      <w:r>
+        <w:rPr>
+          <w:rFonts w:eastAsia="SimSun"/>
+          <w:lang w:val="en-IN"/>
+        </w:rPr>
+        <w:t xml:space="preserve">(4), 931–967.   </w:t>
+      </w:r>
+    </w:p>
+    <w:p>
+      <w:pPr>
+        <w:widowControl/>
+        <w:numPr>
+          <w:ilvl w:val="0"/>
+          <w:numId w:val="18"/>
+        </w:numPr>
+        <w:autoSpaceDE/>
+        <w:autoSpaceDN/>
+        <w:rPr>
+          <w:rFonts w:eastAsia="SimSun"/>
+          <w:lang w:val="en-IN"/>
+        </w:rPr>
+      </w:pPr>
+      <w:r>
+        <w:rPr>
+          <w:rFonts w:eastAsia="SimSun"/>
+          <w:lang w:val="en-IN"/>
+        </w:rPr>
+        <w:t xml:space="preserve">Shahmansoori, A. (2024). </w:t>
+      </w:r>
+      <w:r>
+        <w:rPr>
+          <w:rFonts w:eastAsia="SimSun"/>
+          <w:i/>
+          <w:iCs/>
+          <w:lang w:val="en-IN"/>
+        </w:rPr>
+        <w:t>Concurrent Brainstorming &amp; Hypothesis Satisfying: An Iterative Framework for Enhanced Retrieval-Augmented Generation</w:t>
+      </w:r>
+      <w:r>
+        <w:rPr>
+          <w:rFonts w:eastAsia="SimSun"/>
+          <w:lang w:val="en-IN"/>
+        </w:rPr>
+        <w:t xml:space="preserve">. arXiv:2401.01835.   </w:t>
+      </w:r>
+    </w:p>
+    <w:p>
+      <w:pPr>
+        <w:widowControl/>
+        <w:numPr>
+          <w:ilvl w:val="0"/>
+          <w:numId w:val="18"/>
+        </w:numPr>
+        <w:autoSpaceDE/>
+        <w:autoSpaceDN/>
+        <w:rPr>
+          <w:rFonts w:eastAsia="SimSun"/>
+          <w:lang w:val="en-IN"/>
+        </w:rPr>
+      </w:pPr>
+      <w:r>
+        <w:rPr>
+          <w:rFonts w:eastAsia="SimSun"/>
+          <w:lang w:val="en-IN"/>
+        </w:rPr>
+        <w:t xml:space="preserve">Shaligram, P., &amp; Khastgir, P. (2024). Applying diverse AI tools to transform philanthropic operations. In </w:t>
+      </w:r>
+      <w:r>
+        <w:rPr>
+          <w:rFonts w:eastAsia="SimSun"/>
+          <w:i/>
+          <w:iCs/>
+          <w:lang w:val="en-IN"/>
+        </w:rPr>
+        <w:t>AI and the Future of Philanthropy</w:t>
+      </w:r>
+      <w:r>
+        <w:rPr>
+          <w:rFonts w:eastAsia="SimSun"/>
+          <w:lang w:val="en-IN"/>
+        </w:rPr>
+        <w:t xml:space="preserve">. The American University in Cairo Press.   </w:t>
+      </w:r>
+    </w:p>
+    <w:p>
+      <w:pPr>
+        <w:widowControl/>
+        <w:numPr>
+          <w:ilvl w:val="0"/>
+          <w:numId w:val="18"/>
+        </w:numPr>
+        <w:autoSpaceDE/>
+        <w:autoSpaceDN/>
+        <w:rPr>
+          <w:rFonts w:eastAsia="Times New Roman"/>
+          <w:lang w:val="en-IN" w:eastAsia="en-IN"/>
+        </w:rPr>
+      </w:pPr>
+      <w:r>
+        <w:rPr>
+          <w:rFonts w:eastAsia="SimSun"/>
+          <w:lang w:val="en-IN"/>
+        </w:rPr>
+        <w:t xml:space="preserve">Sharma, A., et al. (2022). AI-Based Conversational Agents: A Scoping Review From Technologies to Future Directions. </w:t>
+      </w:r>
+      <w:r>
+        <w:rPr>
+          <w:rFonts w:eastAsia="SimSun"/>
+          <w:i/>
+          <w:iCs/>
+          <w:lang w:val="en-IN"/>
+        </w:rPr>
+        <w:t>IEEE Access, 10</w:t>
+      </w:r>
+      <w:r>
+        <w:rPr>
+          <w:rFonts w:eastAsia="SimSun"/>
+          <w:lang w:val="en-IN"/>
+        </w:rPr>
+        <w:t>, 81738-81763.</w:t>
+      </w:r>
     </w:p>
     <w:p>
       <w:pPr>
@@ -6182,15 +6587,7 @@
             <w:rStyle w:val="Hyperlink"/>
             <w:lang w:val="en-IN"/>
           </w:rPr>
-          <w:t>https://www.researchgate.net/publication/380525571_Trust_in_AI-</w:t>
-        </w:r>
-        <w:r>
-          <w:rPr>
-            <w:rStyle w:val="Hyperlink"/>
-            <w:lang w:val="en-IN"/>
-          </w:rPr>
-          <w:lastRenderedPageBreak/>
-          <w:t>assisted_Decision_Making_Perspectives_from_Those_Behind_the_System_and_Those_for_Whom_the_Decision_is_Made</w:t>
+          <w:t>https://www.researchgate.net/publication/380525571_Trust_in_AI-assisted_Decision_Making_Perspectives_from_Those_Behind_the_System_and_Those_for_Whom_the_Decision_is_Made</w:t>
         </w:r>
       </w:hyperlink>
     </w:p>
@@ -6423,7 +6820,11 @@
         </w:numPr>
       </w:pPr>
       <w:r>
-        <w:t xml:space="preserve">Guu, K., Lee, K., Tung, Z., Pasupat, P., &amp; Chang, M. W. (2020). Retrieval augmented language model pre-training. In </w:t>
+        <w:t xml:space="preserve">Guu, K., Lee, K., Tung, Z., Pasupat, P., &amp; Chang, M. W. (2020). Retrieval augmented </w:t>
+      </w:r>
+      <w:r>
+        <w:lastRenderedPageBreak/>
+        <w:t xml:space="preserve">language model pre-training. In </w:t>
       </w:r>
       <w:r>
         <w:rPr>
@@ -6573,18 +6974,6 @@
           <w:t>https://doi.org/10.1007/978-0-387-85820-3_1</w:t>
         </w:r>
       </w:hyperlink>
-    </w:p>
-    <w:p>
-      <w:pPr>
-        <w:jc w:val="both"/>
-        <w:rPr>
-          <w:rFonts w:ascii="Times New Roman" w:eastAsiaTheme="minorHAnsi" w:hAnsi="Times New Roman" w:cs="Times New Roman"/>
-          <w:color w:val="000000"/>
-          <w:sz w:val="24"/>
-          <w:szCs w:val="24"/>
-          <w:lang w:val="en-IN" w:bidi="ta-IN"/>
-        </w:rPr>
-      </w:pPr>
     </w:p>
     <w:sectPr>
       <w:footerReference w:type="default" r:id="rId42"/>
@@ -7107,6 +7496,95 @@
     </w:lvl>
   </w:abstractNum>
   <w:abstractNum w:abstractNumId="3" w15:restartNumberingAfterBreak="0">
+    <w:nsid w:val="1A795650"/>
+    <w:multiLevelType w:val="hybridMultilevel"/>
+    <w:tmpl w:val="2FDECBD2"/>
+    <w:lvl w:ilvl="0" w:tplc="4009000F">
+      <w:start w:val="1"/>
+      <w:numFmt w:val="decimal"/>
+      <w:lvlText w:val="%1."/>
+      <w:lvlJc w:val="left"/>
+      <w:pPr>
+        <w:ind w:left="720" w:hanging="360"/>
+      </w:pPr>
+      <w:rPr>
+        <w:rFonts w:hint="default"/>
+      </w:rPr>
+    </w:lvl>
+    <w:lvl w:ilvl="1" w:tplc="40090019" w:tentative="1">
+      <w:start w:val="1"/>
+      <w:numFmt w:val="lowerLetter"/>
+      <w:lvlText w:val="%2."/>
+      <w:lvlJc w:val="left"/>
+      <w:pPr>
+        <w:ind w:left="1440" w:hanging="360"/>
+      </w:pPr>
+    </w:lvl>
+    <w:lvl w:ilvl="2" w:tplc="4009001B" w:tentative="1">
+      <w:start w:val="1"/>
+      <w:numFmt w:val="lowerRoman"/>
+      <w:lvlText w:val="%3."/>
+      <w:lvlJc w:val="right"/>
+      <w:pPr>
+        <w:ind w:left="2160" w:hanging="180"/>
+      </w:pPr>
+    </w:lvl>
+    <w:lvl w:ilvl="3" w:tplc="4009000F" w:tentative="1">
+      <w:start w:val="1"/>
+      <w:numFmt w:val="decimal"/>
+      <w:lvlText w:val="%4."/>
+      <w:lvlJc w:val="left"/>
+      <w:pPr>
+        <w:ind w:left="2880" w:hanging="360"/>
+      </w:pPr>
+    </w:lvl>
+    <w:lvl w:ilvl="4" w:tplc="40090019" w:tentative="1">
+      <w:start w:val="1"/>
+      <w:numFmt w:val="lowerLetter"/>
+      <w:lvlText w:val="%5."/>
+      <w:lvlJc w:val="left"/>
+      <w:pPr>
+        <w:ind w:left="3600" w:hanging="360"/>
+      </w:pPr>
+    </w:lvl>
+    <w:lvl w:ilvl="5" w:tplc="4009001B" w:tentative="1">
+      <w:start w:val="1"/>
+      <w:numFmt w:val="lowerRoman"/>
+      <w:lvlText w:val="%6."/>
+      <w:lvlJc w:val="right"/>
+      <w:pPr>
+        <w:ind w:left="4320" w:hanging="180"/>
+      </w:pPr>
+    </w:lvl>
+    <w:lvl w:ilvl="6" w:tplc="4009000F" w:tentative="1">
+      <w:start w:val="1"/>
+      <w:numFmt w:val="decimal"/>
+      <w:lvlText w:val="%7."/>
+      <w:lvlJc w:val="left"/>
+      <w:pPr>
+        <w:ind w:left="5040" w:hanging="360"/>
+      </w:pPr>
+    </w:lvl>
+    <w:lvl w:ilvl="7" w:tplc="40090019" w:tentative="1">
+      <w:start w:val="1"/>
+      <w:numFmt w:val="lowerLetter"/>
+      <w:lvlText w:val="%8."/>
+      <w:lvlJc w:val="left"/>
+      <w:pPr>
+        <w:ind w:left="5760" w:hanging="360"/>
+      </w:pPr>
+    </w:lvl>
+    <w:lvl w:ilvl="8" w:tplc="4009001B" w:tentative="1">
+      <w:start w:val="1"/>
+      <w:numFmt w:val="lowerRoman"/>
+      <w:lvlText w:val="%9."/>
+      <w:lvlJc w:val="right"/>
+      <w:pPr>
+        <w:ind w:left="6480" w:hanging="180"/>
+      </w:pPr>
+    </w:lvl>
+  </w:abstractNum>
+  <w:abstractNum w:abstractNumId="4" w15:restartNumberingAfterBreak="0">
     <w:nsid w:val="1FDA3301"/>
     <w:multiLevelType w:val="hybridMultilevel"/>
     <w:tmpl w:val="B69C3148"/>
@@ -7195,7 +7673,7 @@
       </w:pPr>
     </w:lvl>
   </w:abstractNum>
-  <w:abstractNum w:abstractNumId="4" w15:restartNumberingAfterBreak="0">
+  <w:abstractNum w:abstractNumId="5" w15:restartNumberingAfterBreak="0">
     <w:nsid w:val="25904B8E"/>
     <w:multiLevelType w:val="multilevel"/>
     <w:tmpl w:val="788C1C22"/>
@@ -7308,7 +7786,7 @@
       </w:pPr>
     </w:lvl>
   </w:abstractNum>
-  <w:abstractNum w:abstractNumId="5" w15:restartNumberingAfterBreak="0">
+  <w:abstractNum w:abstractNumId="6" w15:restartNumberingAfterBreak="0">
     <w:nsid w:val="2688715E"/>
     <w:multiLevelType w:val="hybridMultilevel"/>
     <w:tmpl w:val="D4BA6EF0"/>
@@ -7394,7 +7872,7 @@
       </w:pPr>
     </w:lvl>
   </w:abstractNum>
-  <w:abstractNum w:abstractNumId="6" w15:restartNumberingAfterBreak="0">
+  <w:abstractNum w:abstractNumId="7" w15:restartNumberingAfterBreak="0">
     <w:nsid w:val="2A7B5F06"/>
     <w:multiLevelType w:val="hybridMultilevel"/>
     <w:tmpl w:val="6E1450BA"/>
@@ -7483,7 +7961,7 @@
       </w:pPr>
     </w:lvl>
   </w:abstractNum>
-  <w:abstractNum w:abstractNumId="7" w15:restartNumberingAfterBreak="0">
+  <w:abstractNum w:abstractNumId="8" w15:restartNumberingAfterBreak="0">
     <w:nsid w:val="2D4E5159"/>
     <w:multiLevelType w:val="multilevel"/>
     <w:tmpl w:val="F9C83638"/>
@@ -7632,7 +8110,7 @@
       </w:rPr>
     </w:lvl>
   </w:abstractNum>
-  <w:abstractNum w:abstractNumId="8" w15:restartNumberingAfterBreak="0">
+  <w:abstractNum w:abstractNumId="9" w15:restartNumberingAfterBreak="0">
     <w:nsid w:val="316654A6"/>
     <w:multiLevelType w:val="multilevel"/>
     <w:tmpl w:val="7780FAD4"/>
@@ -7745,7 +8223,7 @@
       </w:pPr>
     </w:lvl>
   </w:abstractNum>
-  <w:abstractNum w:abstractNumId="9" w15:restartNumberingAfterBreak="0">
+  <w:abstractNum w:abstractNumId="10" w15:restartNumberingAfterBreak="0">
     <w:nsid w:val="33E45CEB"/>
     <w:multiLevelType w:val="multilevel"/>
     <w:tmpl w:val="00D657B6"/>
@@ -7894,7 +8372,7 @@
       </w:rPr>
     </w:lvl>
   </w:abstractNum>
-  <w:abstractNum w:abstractNumId="10" w15:restartNumberingAfterBreak="0">
+  <w:abstractNum w:abstractNumId="11" w15:restartNumberingAfterBreak="0">
     <w:nsid w:val="364410EC"/>
     <w:multiLevelType w:val="multilevel"/>
     <w:tmpl w:val="B09282AE"/>
@@ -8043,7 +8521,7 @@
       </w:rPr>
     </w:lvl>
   </w:abstractNum>
-  <w:abstractNum w:abstractNumId="11" w15:restartNumberingAfterBreak="0">
+  <w:abstractNum w:abstractNumId="12" w15:restartNumberingAfterBreak="0">
     <w:nsid w:val="47E55AA7"/>
     <w:multiLevelType w:val="multilevel"/>
     <w:tmpl w:val="2432DE08"/>
@@ -8156,7 +8634,7 @@
       </w:pPr>
     </w:lvl>
   </w:abstractNum>
-  <w:abstractNum w:abstractNumId="12" w15:restartNumberingAfterBreak="0">
+  <w:abstractNum w:abstractNumId="13" w15:restartNumberingAfterBreak="0">
     <w:nsid w:val="64CE762C"/>
     <w:multiLevelType w:val="multilevel"/>
     <w:tmpl w:val="B518E568"/>
@@ -8305,7 +8783,7 @@
       </w:rPr>
     </w:lvl>
   </w:abstractNum>
-  <w:abstractNum w:abstractNumId="13" w15:restartNumberingAfterBreak="0">
+  <w:abstractNum w:abstractNumId="14" w15:restartNumberingAfterBreak="0">
     <w:nsid w:val="69DF582E"/>
     <w:multiLevelType w:val="multilevel"/>
     <w:tmpl w:val="552CEEC6"/>
@@ -8454,7 +8932,7 @@
       </w:rPr>
     </w:lvl>
   </w:abstractNum>
-  <w:abstractNum w:abstractNumId="14" w15:restartNumberingAfterBreak="0">
+  <w:abstractNum w:abstractNumId="15" w15:restartNumberingAfterBreak="0">
     <w:nsid w:val="6B671857"/>
     <w:multiLevelType w:val="multilevel"/>
     <w:tmpl w:val="E1143F24"/>
@@ -8603,7 +9081,7 @@
       </w:rPr>
     </w:lvl>
   </w:abstractNum>
-  <w:abstractNum w:abstractNumId="15" w15:restartNumberingAfterBreak="0">
+  <w:abstractNum w:abstractNumId="16" w15:restartNumberingAfterBreak="0">
     <w:nsid w:val="6DDB33F2"/>
     <w:multiLevelType w:val="multilevel"/>
     <w:tmpl w:val="11FA02A8"/>
@@ -8752,7 +9230,7 @@
       </w:rPr>
     </w:lvl>
   </w:abstractNum>
-  <w:abstractNum w:abstractNumId="16" w15:restartNumberingAfterBreak="0">
+  <w:abstractNum w:abstractNumId="17" w15:restartNumberingAfterBreak="0">
     <w:nsid w:val="70BF302C"/>
     <w:multiLevelType w:val="multilevel"/>
     <w:tmpl w:val="6A1C509C"/>
@@ -8865,7 +9343,7 @@
       </w:pPr>
     </w:lvl>
   </w:abstractNum>
-  <w:abstractNum w:abstractNumId="17" w15:restartNumberingAfterBreak="0">
+  <w:abstractNum w:abstractNumId="18" w15:restartNumberingAfterBreak="0">
     <w:nsid w:val="740D701E"/>
     <w:multiLevelType w:val="multilevel"/>
     <w:tmpl w:val="740D701E"/>
@@ -8955,31 +9433,31 @@
     </w:lvl>
   </w:abstractNum>
   <w:num w:numId="1" w16cid:durableId="425150080">
-    <w:abstractNumId w:val="17"/>
+    <w:abstractNumId w:val="18"/>
   </w:num>
   <w:num w:numId="2" w16cid:durableId="231818190">
     <w:abstractNumId w:val="1"/>
   </w:num>
   <w:num w:numId="3" w16cid:durableId="1262880751">
-    <w:abstractNumId w:val="3"/>
+    <w:abstractNumId w:val="4"/>
   </w:num>
   <w:num w:numId="4" w16cid:durableId="1994748139">
-    <w:abstractNumId w:val="6"/>
+    <w:abstractNumId w:val="7"/>
   </w:num>
   <w:num w:numId="5" w16cid:durableId="355423378">
-    <w:abstractNumId w:val="15"/>
+    <w:abstractNumId w:val="16"/>
   </w:num>
   <w:num w:numId="6" w16cid:durableId="1718823327">
+    <w:abstractNumId w:val="11"/>
+  </w:num>
+  <w:num w:numId="7" w16cid:durableId="663163931">
+    <w:abstractNumId w:val="8"/>
+  </w:num>
+  <w:num w:numId="8" w16cid:durableId="638807820">
     <w:abstractNumId w:val="10"/>
   </w:num>
-  <w:num w:numId="7" w16cid:durableId="663163931">
-    <w:abstractNumId w:val="7"/>
-  </w:num>
-  <w:num w:numId="8" w16cid:durableId="638807820">
+  <w:num w:numId="9" w16cid:durableId="343484006">
     <w:abstractNumId w:val="9"/>
-  </w:num>
-  <w:num w:numId="9" w16cid:durableId="343484006">
-    <w:abstractNumId w:val="8"/>
   </w:num>
   <w:num w:numId="10" w16cid:durableId="1582907353">
     <w:abstractNumId w:val="0"/>
@@ -8988,25 +9466,28 @@
     <w:abstractNumId w:val="2"/>
   </w:num>
   <w:num w:numId="12" w16cid:durableId="1910116064">
-    <w:abstractNumId w:val="16"/>
+    <w:abstractNumId w:val="17"/>
   </w:num>
   <w:num w:numId="13" w16cid:durableId="1061559374">
-    <w:abstractNumId w:val="11"/>
+    <w:abstractNumId w:val="12"/>
   </w:num>
   <w:num w:numId="14" w16cid:durableId="1545094962">
-    <w:abstractNumId w:val="4"/>
+    <w:abstractNumId w:val="5"/>
   </w:num>
   <w:num w:numId="15" w16cid:durableId="1787457792">
+    <w:abstractNumId w:val="14"/>
+  </w:num>
+  <w:num w:numId="16" w16cid:durableId="1425029309">
+    <w:abstractNumId w:val="15"/>
+  </w:num>
+  <w:num w:numId="17" w16cid:durableId="1136870996">
     <w:abstractNumId w:val="13"/>
   </w:num>
-  <w:num w:numId="16" w16cid:durableId="1425029309">
-    <w:abstractNumId w:val="14"/>
+  <w:num w:numId="18" w16cid:durableId="370227871">
+    <w:abstractNumId w:val="6"/>
   </w:num>
-  <w:num w:numId="17" w16cid:durableId="1136870996">
-    <w:abstractNumId w:val="12"/>
-  </w:num>
-  <w:num w:numId="18" w16cid:durableId="370227871">
-    <w:abstractNumId w:val="5"/>
+  <w:num w:numId="19" w16cid:durableId="286854942">
+    <w:abstractNumId w:val="3"/>
   </w:num>
 </w:numbering>
 </file>
@@ -9674,7 +10155,6 @@
     <w:name w:val="Normal (Web)"/>
     <w:basedOn w:val="Normal"/>
     <w:uiPriority w:val="99"/>
-    <w:semiHidden/>
     <w:unhideWhenUsed/>
     <w:rsid w:val="00C7625B"/>
     <w:rPr>

</xml_diff>